<commit_message>
report 1 friday release
</commit_message>
<xml_diff>
--- a/МобильнаяРазработка_Пр№1_Муравьев_А_О_ИКБО_21_23.docx
+++ b/МобильнаяРазработка_Пр№1_Муравьев_А_О_ИКБО_21_23.docx
@@ -861,11 +861,19 @@
                 <w:sz w:val="28"/>
               </w:rPr>
             </w:pPr>
+            <w:proofErr w:type="spellStart"/>
             <w:r>
               <w:rPr>
                 <w:sz w:val="28"/>
               </w:rPr>
-              <w:t>Шешуков Л.С.</w:t>
+              <w:t>Шешуков</w:t>
+            </w:r>
+            <w:proofErr w:type="spellEnd"/>
+            <w:r>
+              <w:rPr>
+                <w:sz w:val="28"/>
+              </w:rPr>
+              <w:t xml:space="preserve"> Л.С.</w:t>
             </w:r>
           </w:p>
         </w:tc>
@@ -967,7 +975,7 @@
         <w:rPr>
           <w:sz w:val="28"/>
         </w:rPr>
-        <w:t>4</w:t>
+        <w:t>5</w:t>
       </w:r>
       <w:r>
         <w:rPr>
@@ -1035,7 +1043,7 @@
           <w:r>
             <w:fldChar w:fldCharType="separate"/>
           </w:r>
-          <w:hyperlink w:anchor="_Toc191060066" w:history="1">
+          <w:hyperlink w:anchor="_Toc191061670" w:history="1">
             <w:r>
               <w:rPr>
                 <w:rStyle w:val="af"/>
@@ -1078,7 +1086,7 @@
                 <w:noProof/>
                 <w:webHidden/>
               </w:rPr>
-              <w:instrText xml:space="preserve"> PAGEREF _Toc191060066 \h </w:instrText>
+              <w:instrText xml:space="preserve"> PAGEREF _Toc191061670 \h </w:instrText>
             </w:r>
             <w:r>
               <w:rPr>
@@ -1119,7 +1127,7 @@
               <w:szCs w:val="22"/>
             </w:rPr>
           </w:pPr>
-          <w:hyperlink w:anchor="_Toc191060067" w:history="1">
+          <w:hyperlink w:anchor="_Toc191061671" w:history="1">
             <w:r>
               <w:rPr>
                 <w:rStyle w:val="af"/>
@@ -1162,7 +1170,7 @@
                 <w:noProof/>
                 <w:webHidden/>
               </w:rPr>
-              <w:instrText xml:space="preserve"> PAGEREF _Toc191060067 \h </w:instrText>
+              <w:instrText xml:space="preserve"> PAGEREF _Toc191061671 \h </w:instrText>
             </w:r>
             <w:r>
               <w:rPr>
@@ -1203,7 +1211,7 @@
               <w:szCs w:val="22"/>
             </w:rPr>
           </w:pPr>
-          <w:hyperlink w:anchor="_Toc191060068" w:history="1">
+          <w:hyperlink w:anchor="_Toc191061672" w:history="1">
             <w:r>
               <w:rPr>
                 <w:rStyle w:val="af"/>
@@ -1246,7 +1254,7 @@
                 <w:noProof/>
                 <w:webHidden/>
               </w:rPr>
-              <w:instrText xml:space="preserve"> PAGEREF _Toc191060068 \h </w:instrText>
+              <w:instrText xml:space="preserve"> PAGEREF _Toc191061672 \h </w:instrText>
             </w:r>
             <w:r>
               <w:rPr>
@@ -1287,7 +1295,7 @@
               <w:szCs w:val="22"/>
             </w:rPr>
           </w:pPr>
-          <w:hyperlink w:anchor="_Toc191060069" w:history="1">
+          <w:hyperlink w:anchor="_Toc191061673" w:history="1">
             <w:r>
               <w:rPr>
                 <w:rStyle w:val="af"/>
@@ -1330,7 +1338,7 @@
                 <w:noProof/>
                 <w:webHidden/>
               </w:rPr>
-              <w:instrText xml:space="preserve"> PAGEREF _Toc191060069 \h </w:instrText>
+              <w:instrText xml:space="preserve"> PAGEREF _Toc191061673 \h </w:instrText>
             </w:r>
             <w:r>
               <w:rPr>
@@ -1375,7 +1383,7 @@
               <w:szCs w:val="22"/>
             </w:rPr>
           </w:pPr>
-          <w:hyperlink w:anchor="_Toc191060070" w:history="1">
+          <w:hyperlink w:anchor="_Toc191061674" w:history="1">
             <w:r>
               <w:rPr>
                 <w:rStyle w:val="af"/>
@@ -1397,21 +1405,7 @@
                 <w:rStyle w:val="af"/>
                 <w:noProof/>
               </w:rPr>
-              <w:t>Подготовк</w:t>
-            </w:r>
-            <w:r>
-              <w:rPr>
-                <w:rStyle w:val="af"/>
-                <w:noProof/>
-              </w:rPr>
-              <w:t>а</w:t>
-            </w:r>
-            <w:r>
-              <w:rPr>
-                <w:rStyle w:val="af"/>
-                <w:noProof/>
-              </w:rPr>
-              <w:t xml:space="preserve"> среды разработки</w:t>
+              <w:t>Подготовка среды разработки</w:t>
             </w:r>
             <w:r>
               <w:rPr>
@@ -1432,7 +1426,7 @@
                 <w:noProof/>
                 <w:webHidden/>
               </w:rPr>
-              <w:instrText xml:space="preserve"> PAGEREF _Toc191060070 \h </w:instrText>
+              <w:instrText xml:space="preserve"> PAGEREF _Toc191061674 \h </w:instrText>
             </w:r>
             <w:r>
               <w:rPr>
@@ -1477,7 +1471,7 @@
               <w:szCs w:val="22"/>
             </w:rPr>
           </w:pPr>
-          <w:hyperlink w:anchor="_Toc191060071" w:history="1">
+          <w:hyperlink w:anchor="_Toc191061675" w:history="1">
             <w:r>
               <w:rPr>
                 <w:rStyle w:val="af"/>
@@ -1520,7 +1514,7 @@
                 <w:noProof/>
                 <w:webHidden/>
               </w:rPr>
-              <w:instrText xml:space="preserve"> PAGEREF _Toc191060071 \h </w:instrText>
+              <w:instrText xml:space="preserve"> PAGEREF _Toc191061675 \h </w:instrText>
             </w:r>
             <w:r>
               <w:rPr>
@@ -1561,7 +1555,7 @@
               <w:szCs w:val="22"/>
             </w:rPr>
           </w:pPr>
-          <w:hyperlink w:anchor="_Toc191060072" w:history="1">
+          <w:hyperlink w:anchor="_Toc191061676" w:history="1">
             <w:r>
               <w:rPr>
                 <w:rStyle w:val="af"/>
@@ -1604,7 +1598,7 @@
                 <w:noProof/>
                 <w:webHidden/>
               </w:rPr>
-              <w:instrText xml:space="preserve"> PAGEREF _Toc191060072 \h </w:instrText>
+              <w:instrText xml:space="preserve"> PAGEREF _Toc191061676 \h </w:instrText>
             </w:r>
             <w:r>
               <w:rPr>
@@ -1645,7 +1639,7 @@
               <w:szCs w:val="22"/>
             </w:rPr>
           </w:pPr>
-          <w:hyperlink w:anchor="_Toc191060073" w:history="1">
+          <w:hyperlink w:anchor="_Toc191061677" w:history="1">
             <w:r>
               <w:rPr>
                 <w:rStyle w:val="af"/>
@@ -1688,7 +1682,7 @@
                 <w:noProof/>
                 <w:webHidden/>
               </w:rPr>
-              <w:instrText xml:space="preserve"> PAGEREF _Toc191060073 \h </w:instrText>
+              <w:instrText xml:space="preserve"> PAGEREF _Toc191061677 \h </w:instrText>
             </w:r>
             <w:r>
               <w:rPr>
@@ -1729,7 +1723,7 @@
               <w:szCs w:val="22"/>
             </w:rPr>
           </w:pPr>
-          <w:hyperlink w:anchor="_Toc191060074" w:history="1">
+          <w:hyperlink w:anchor="_Toc191061678" w:history="1">
             <w:r>
               <w:rPr>
                 <w:rStyle w:val="af"/>
@@ -1772,7 +1766,7 @@
                 <w:noProof/>
                 <w:webHidden/>
               </w:rPr>
-              <w:instrText xml:space="preserve"> PAGEREF _Toc191060074 \h </w:instrText>
+              <w:instrText xml:space="preserve"> PAGEREF _Toc191061678 \h </w:instrText>
             </w:r>
             <w:r>
               <w:rPr>
@@ -1852,7 +1846,7 @@
       <w:pPr>
         <w:pStyle w:val="1"/>
       </w:pPr>
-      <w:bookmarkStart w:id="0" w:name="_Toc191060066"/>
+      <w:bookmarkStart w:id="0" w:name="_Toc191061670"/>
       <w:r>
         <w:lastRenderedPageBreak/>
         <w:t>ЦЕЛЬ РАБОТЫ</w:t>
@@ -1870,7 +1864,21 @@
         <w:rPr>
           <w:lang w:eastAsia="en-GB"/>
         </w:rPr>
-        <w:t xml:space="preserve">Цель данной работы — ознакомиться с основами проектирования и разработки мобильных приложений под Android, а также научиться использовать файлы разметки (XML) и базовые компоненты пользовательского интерфейса: текстовые поля, кнопки, поля ввода и изображения. </w:t>
+        <w:t xml:space="preserve">Цель данной работы — ознакомиться с основами проектирования и разработки мобильных приложений под </w:t>
+      </w:r>
+      <w:proofErr w:type="spellStart"/>
+      <w:r>
+        <w:rPr>
+          <w:lang w:eastAsia="en-GB"/>
+        </w:rPr>
+        <w:t>Android</w:t>
+      </w:r>
+      <w:proofErr w:type="spellEnd"/>
+      <w:r>
+        <w:rPr>
+          <w:lang w:eastAsia="en-GB"/>
+        </w:rPr>
+        <w:t xml:space="preserve">, а также научиться использовать файлы разметки (XML) и базовые компоненты пользовательского интерфейса: текстовые поля, кнопки, поля ввода и изображения. </w:t>
       </w:r>
     </w:p>
     <w:p>
@@ -1884,7 +1892,21 @@
         <w:rPr>
           <w:lang w:eastAsia="en-GB"/>
         </w:rPr>
-        <w:t>В ходе выполнения задания будет создан проект с несколькими файлами разметки и различными элементами интерфейса, что позволит отработать навыки применения стандартных Android-компонентов и их расположения в макете.</w:t>
+        <w:t xml:space="preserve">В ходе выполнения задания будет создан проект с несколькими файлами разметки и различными элементами интерфейса, что позволит отработать навыки применения стандартных </w:t>
+      </w:r>
+      <w:proofErr w:type="spellStart"/>
+      <w:r>
+        <w:rPr>
+          <w:lang w:eastAsia="en-GB"/>
+        </w:rPr>
+        <w:t>Android</w:t>
+      </w:r>
+      <w:proofErr w:type="spellEnd"/>
+      <w:r>
+        <w:rPr>
+          <w:lang w:eastAsia="en-GB"/>
+        </w:rPr>
+        <w:t>-компонентов и их расположения в макете.</w:t>
       </w:r>
     </w:p>
     <w:p>
@@ -1918,7 +1940,7 @@
       <w:pPr>
         <w:pStyle w:val="1"/>
       </w:pPr>
-      <w:bookmarkStart w:id="1" w:name="_Toc191060067"/>
+      <w:bookmarkStart w:id="1" w:name="_Toc191061671"/>
       <w:r>
         <w:t>ПОСТАНОВКА ЗАДАЧИ</w:t>
       </w:r>
@@ -1947,7 +1969,7 @@
       <w:pPr>
         <w:pStyle w:val="1"/>
       </w:pPr>
-      <w:bookmarkStart w:id="2" w:name="_Toc191060068"/>
+      <w:bookmarkStart w:id="2" w:name="_Toc191061672"/>
       <w:r>
         <w:lastRenderedPageBreak/>
         <w:t>ТЕОРЕТИЧЕСКОЕ ВВЕДЕНИЕ</w:t>
@@ -1959,7 +1981,39 @@
         <w:ind w:firstLine="709"/>
       </w:pPr>
       <w:r>
-        <w:t>Мобильные приложения представляют собой программы, разработанные для использования на смартфонах или планшетах под управлением таких операционных систем, как Android и iOS. Для создания Android-приложений обычно применяют языки Kotlin или Java, а пользовательский интерфейс определяется при помощи XML-файлов разметки.</w:t>
+        <w:t xml:space="preserve">Мобильные приложения представляют собой программы, разработанные для использования на смартфонах или планшетах под управлением таких операционных систем, как </w:t>
+      </w:r>
+      <w:proofErr w:type="spellStart"/>
+      <w:r>
+        <w:t>Android</w:t>
+      </w:r>
+      <w:proofErr w:type="spellEnd"/>
+      <w:r>
+        <w:t xml:space="preserve"> и </w:t>
+      </w:r>
+      <w:proofErr w:type="spellStart"/>
+      <w:r>
+        <w:t>iOS</w:t>
+      </w:r>
+      <w:proofErr w:type="spellEnd"/>
+      <w:r>
+        <w:t xml:space="preserve">. Для создания </w:t>
+      </w:r>
+      <w:proofErr w:type="spellStart"/>
+      <w:r>
+        <w:t>Android</w:t>
+      </w:r>
+      <w:proofErr w:type="spellEnd"/>
+      <w:r>
+        <w:t xml:space="preserve">-приложений обычно применяют языки </w:t>
+      </w:r>
+      <w:proofErr w:type="spellStart"/>
+      <w:r>
+        <w:t>Kotlin</w:t>
+      </w:r>
+      <w:proofErr w:type="spellEnd"/>
+      <w:r>
+        <w:t xml:space="preserve"> или Java, а пользовательский интерфейс определяется при помощи XML-файлов разметки.</w:t>
       </w:r>
     </w:p>
     <w:p>
@@ -1967,7 +2021,63 @@
         <w:ind w:firstLine="709"/>
       </w:pPr>
       <w:r>
-        <w:t>В Android файлы разметки располагаются в папке res/layout и содержат описание структуры пользовательского интерфейса, отделяя визуальную часть приложения от логической. Основными контейнерами для расположения элементов на экране выступают LinearLayout, RelativeLayout, ConstraintLayout и FrameLayout, каждый из которых имеет собственные особенности компоновки</w:t>
+        <w:t xml:space="preserve">В </w:t>
+      </w:r>
+      <w:proofErr w:type="spellStart"/>
+      <w:r>
+        <w:t>Android</w:t>
+      </w:r>
+      <w:proofErr w:type="spellEnd"/>
+      <w:r>
+        <w:t xml:space="preserve"> файлы разметки располагаются в папке </w:t>
+      </w:r>
+      <w:proofErr w:type="spellStart"/>
+      <w:r>
+        <w:t>res</w:t>
+      </w:r>
+      <w:proofErr w:type="spellEnd"/>
+      <w:r>
+        <w:t>/</w:t>
+      </w:r>
+      <w:proofErr w:type="spellStart"/>
+      <w:r>
+        <w:t>layout</w:t>
+      </w:r>
+      <w:proofErr w:type="spellEnd"/>
+      <w:r>
+        <w:t xml:space="preserve"> и содержат описание структуры пользовательского интерфейса, отделяя визуальную часть приложения от логической. Основными контейнерами для расположения элементов на экране выступают </w:t>
+      </w:r>
+      <w:proofErr w:type="spellStart"/>
+      <w:r>
+        <w:t>LinearLayout</w:t>
+      </w:r>
+      <w:proofErr w:type="spellEnd"/>
+      <w:r>
+        <w:t xml:space="preserve">, </w:t>
+      </w:r>
+      <w:proofErr w:type="spellStart"/>
+      <w:r>
+        <w:t>RelativeLayout</w:t>
+      </w:r>
+      <w:proofErr w:type="spellEnd"/>
+      <w:r>
+        <w:t xml:space="preserve">, </w:t>
+      </w:r>
+      <w:proofErr w:type="spellStart"/>
+      <w:r>
+        <w:t>ConstraintLayout</w:t>
+      </w:r>
+      <w:proofErr w:type="spellEnd"/>
+      <w:r>
+        <w:t xml:space="preserve"> и </w:t>
+      </w:r>
+      <w:proofErr w:type="spellStart"/>
+      <w:r>
+        <w:t>FrameLayout</w:t>
+      </w:r>
+      <w:proofErr w:type="spellEnd"/>
+      <w:r>
+        <w:t>, каждый из которых имеет собственные особенности компоновки</w:t>
       </w:r>
       <w:r>
         <w:t>.</w:t>
@@ -1978,7 +2088,15 @@
         <w:ind w:firstLine="709"/>
       </w:pPr>
       <w:r>
-        <w:t>В стандартный набор UI-компонентов Android входят</w:t>
+        <w:t xml:space="preserve">В стандартный набор UI-компонентов </w:t>
+      </w:r>
+      <w:proofErr w:type="spellStart"/>
+      <w:r>
+        <w:t>Android</w:t>
+      </w:r>
+      <w:proofErr w:type="spellEnd"/>
+      <w:r>
+        <w:t xml:space="preserve"> входят</w:t>
       </w:r>
       <w:r>
         <w:t>:</w:t>
@@ -1991,8 +2109,13 @@
       <w:r>
         <w:t xml:space="preserve">- </w:t>
       </w:r>
-      <w:r>
-        <w:t xml:space="preserve">TextView – </w:t>
+      <w:proofErr w:type="spellStart"/>
+      <w:r>
+        <w:t>TextView</w:t>
+      </w:r>
+      <w:proofErr w:type="spellEnd"/>
+      <w:r>
+        <w:t xml:space="preserve"> – </w:t>
       </w:r>
       <w:r>
         <w:t>отображает текст,</w:t>
@@ -2003,7 +2126,15 @@
         <w:ind w:firstLine="709"/>
       </w:pPr>
       <w:r>
-        <w:t xml:space="preserve">- EditText – </w:t>
+        <w:t xml:space="preserve">- </w:t>
+      </w:r>
+      <w:proofErr w:type="spellStart"/>
+      <w:r>
+        <w:t>EditText</w:t>
+      </w:r>
+      <w:proofErr w:type="spellEnd"/>
+      <w:r>
+        <w:t xml:space="preserve"> – </w:t>
       </w:r>
       <w:r>
         <w:t>предоставляет поле для ввода текста пользователем,</w:t>
@@ -2014,7 +2145,15 @@
         <w:ind w:firstLine="709"/>
       </w:pPr>
       <w:r>
-        <w:t xml:space="preserve">- Button – </w:t>
+        <w:t xml:space="preserve">- </w:t>
+      </w:r>
+      <w:proofErr w:type="spellStart"/>
+      <w:r>
+        <w:t>Button</w:t>
+      </w:r>
+      <w:proofErr w:type="spellEnd"/>
+      <w:r>
+        <w:t xml:space="preserve"> – </w:t>
       </w:r>
       <w:r>
         <w:t>кнопка, реагирующая на нажатие,</w:t>
@@ -2025,7 +2164,15 @@
         <w:ind w:firstLine="709"/>
       </w:pPr>
       <w:r>
-        <w:t xml:space="preserve">- ImageView – </w:t>
+        <w:t xml:space="preserve">- </w:t>
+      </w:r>
+      <w:proofErr w:type="spellStart"/>
+      <w:r>
+        <w:t>ImageView</w:t>
+      </w:r>
+      <w:proofErr w:type="spellEnd"/>
+      <w:r>
+        <w:t xml:space="preserve"> – </w:t>
       </w:r>
       <w:r>
         <w:t>используется для вывода изображений.</w:t>
@@ -2036,7 +2183,47 @@
         <w:ind w:firstLine="709"/>
       </w:pPr>
       <w:r>
-        <w:t>Каждый из перечисленных элементов имеет ряд атрибутов (например, layout_width, layout_height, text, background, src), которые позволяют изменять их внешний вид и настраивать поведение.</w:t>
+        <w:t xml:space="preserve">Каждый из перечисленных элементов имеет ряд атрибутов (например, </w:t>
+      </w:r>
+      <w:proofErr w:type="spellStart"/>
+      <w:r>
+        <w:t>layout_width</w:t>
+      </w:r>
+      <w:proofErr w:type="spellEnd"/>
+      <w:r>
+        <w:t xml:space="preserve">, </w:t>
+      </w:r>
+      <w:proofErr w:type="spellStart"/>
+      <w:r>
+        <w:t>layout_height</w:t>
+      </w:r>
+      <w:proofErr w:type="spellEnd"/>
+      <w:r>
+        <w:t xml:space="preserve">, </w:t>
+      </w:r>
+      <w:proofErr w:type="spellStart"/>
+      <w:r>
+        <w:t>text</w:t>
+      </w:r>
+      <w:proofErr w:type="spellEnd"/>
+      <w:r>
+        <w:t xml:space="preserve">, </w:t>
+      </w:r>
+      <w:proofErr w:type="spellStart"/>
+      <w:r>
+        <w:t>background</w:t>
+      </w:r>
+      <w:proofErr w:type="spellEnd"/>
+      <w:r>
+        <w:t xml:space="preserve">, </w:t>
+      </w:r>
+      <w:proofErr w:type="spellStart"/>
+      <w:r>
+        <w:t>src</w:t>
+      </w:r>
+      <w:proofErr w:type="spellEnd"/>
+      <w:r>
+        <w:t>), которые позволяют изменять их внешний вид и настраивать поведение.</w:t>
       </w:r>
     </w:p>
     <w:p>
@@ -2044,7 +2231,15 @@
         <w:ind w:firstLine="709"/>
       </w:pPr>
       <w:r>
-        <w:t>При работе с пользовательским интерфейсом в Android рекомендуются следующие принципы</w:t>
+        <w:t xml:space="preserve">При работе с пользовательским интерфейсом в </w:t>
+      </w:r>
+      <w:proofErr w:type="spellStart"/>
+      <w:r>
+        <w:t>Android</w:t>
+      </w:r>
+      <w:proofErr w:type="spellEnd"/>
+      <w:r>
+        <w:t xml:space="preserve"> рекомендуются следующие принципы</w:t>
       </w:r>
       <w:r>
         <w:t>:</w:t>
@@ -2058,7 +2253,15 @@
         <w:t xml:space="preserve">- </w:t>
       </w:r>
       <w:r>
-        <w:t>использовать ConstraintLayout для более гибкого расположения компонентов,</w:t>
+        <w:t xml:space="preserve">использовать </w:t>
+      </w:r>
+      <w:proofErr w:type="spellStart"/>
+      <w:r>
+        <w:t>ConstraintLayout</w:t>
+      </w:r>
+      <w:proofErr w:type="spellEnd"/>
+      <w:r>
+        <w:t xml:space="preserve"> для более гибкого расположения компонентов,</w:t>
       </w:r>
     </w:p>
     <w:p>
@@ -2108,7 +2311,7 @@
       <w:pPr>
         <w:pStyle w:val="1"/>
       </w:pPr>
-      <w:bookmarkStart w:id="3" w:name="_Toc191060069"/>
+      <w:bookmarkStart w:id="3" w:name="_Toc191061673"/>
       <w:r>
         <w:t>ВЫПОЛНЕНИЕ ЗАДАЧИ</w:t>
       </w:r>
@@ -2121,7 +2324,7 @@
       <w:r>
         <w:t xml:space="preserve"> </w:t>
       </w:r>
-      <w:bookmarkStart w:id="4" w:name="_Toc191060070"/>
+      <w:bookmarkStart w:id="4" w:name="_Toc191061674"/>
       <w:r>
         <w:t>Подготовка</w:t>
       </w:r>
@@ -2144,7 +2347,15 @@
         <w:t>использована</w:t>
       </w:r>
       <w:r>
-        <w:t xml:space="preserve"> Android Studio версии 2024.2.2.14 для</w:t>
+        <w:t xml:space="preserve"> </w:t>
+      </w:r>
+      <w:proofErr w:type="spellStart"/>
+      <w:r>
+        <w:t>Android</w:t>
+      </w:r>
+      <w:proofErr w:type="spellEnd"/>
+      <w:r>
+        <w:t xml:space="preserve"> Studio версии 2024.2.2.14 для</w:t>
       </w:r>
       <w:r>
         <w:t xml:space="preserve"> </w:t>
@@ -2758,7 +2969,15 @@
         <w:t xml:space="preserve"> </w:t>
       </w:r>
       <w:r>
-        <w:t>предлагаемых шаблонов для телефонов и плашнетов (рис. 7).</w:t>
+        <w:t xml:space="preserve">предлагаемых шаблонов для телефонов и </w:t>
+      </w:r>
+      <w:proofErr w:type="spellStart"/>
+      <w:r>
+        <w:t>плашнетов</w:t>
+      </w:r>
+      <w:proofErr w:type="spellEnd"/>
+      <w:r>
+        <w:t xml:space="preserve"> (рис. 7).</w:t>
       </w:r>
     </w:p>
     <w:p>
@@ -2959,7 +3178,7 @@
       <w:r>
         <w:t xml:space="preserve"> </w:t>
       </w:r>
-      <w:bookmarkStart w:id="5" w:name="_Toc191060071"/>
+      <w:bookmarkStart w:id="5" w:name="_Toc191061675"/>
       <w:r>
         <w:t xml:space="preserve">Реализация </w:t>
       </w:r>
@@ -2984,12 +3203,14 @@
       <w:r>
         <w:t xml:space="preserve"> (</w:t>
       </w:r>
+      <w:proofErr w:type="spellStart"/>
       <w:r>
         <w:rPr>
           <w:lang w:val="en-US"/>
         </w:rPr>
         <w:t>MainActivity</w:t>
       </w:r>
+      <w:proofErr w:type="spellEnd"/>
       <w:r>
         <w:t>)</w:t>
       </w:r>
@@ -3002,12 +3223,14 @@
       <w:r>
         <w:t xml:space="preserve"> страницу </w:t>
       </w:r>
+      <w:proofErr w:type="spellStart"/>
       <w:r>
         <w:rPr>
           <w:lang w:val="en-US"/>
         </w:rPr>
         <w:t>NameActivity</w:t>
       </w:r>
+      <w:proofErr w:type="spellEnd"/>
       <w:r>
         <w:t xml:space="preserve"> с именем студента (рис. 10).</w:t>
       </w:r>
@@ -3078,24 +3301,28 @@
       <w:r>
         <w:t xml:space="preserve"> страницы </w:t>
       </w:r>
+      <w:proofErr w:type="spellStart"/>
       <w:r>
         <w:rPr>
           <w:lang w:val="en-US"/>
         </w:rPr>
         <w:t>GalleryActivity</w:t>
       </w:r>
+      <w:proofErr w:type="spellEnd"/>
       <w:r>
         <w:t xml:space="preserve"> (</w:t>
       </w:r>
       <w:r>
         <w:t xml:space="preserve">галерея) и </w:t>
       </w:r>
+      <w:proofErr w:type="spellStart"/>
       <w:r>
         <w:rPr>
           <w:lang w:val="en-US"/>
         </w:rPr>
         <w:t>InputActivity</w:t>
       </w:r>
+      <w:proofErr w:type="spellEnd"/>
       <w:r>
         <w:t xml:space="preserve"> (</w:t>
       </w:r>
@@ -3429,39 +3656,47 @@
       <w:r>
         <w:t xml:space="preserve">Для добавления функционала перехода кнопкам нужно модифицировать стандартный класс </w:t>
       </w:r>
+      <w:proofErr w:type="spellStart"/>
       <w:r>
         <w:rPr>
           <w:lang w:val="en-US"/>
         </w:rPr>
         <w:t>MainActivity</w:t>
       </w:r>
+      <w:proofErr w:type="spellEnd"/>
       <w:r>
         <w:t xml:space="preserve">, добавив методы перехода: </w:t>
       </w:r>
+      <w:proofErr w:type="spellStart"/>
       <w:r>
         <w:rPr>
           <w:lang w:val="en-US"/>
         </w:rPr>
         <w:t>openNameActivity</w:t>
       </w:r>
+      <w:proofErr w:type="spellEnd"/>
       <w:r>
         <w:t xml:space="preserve">, </w:t>
       </w:r>
+      <w:proofErr w:type="spellStart"/>
       <w:r>
         <w:rPr>
           <w:lang w:val="en-US"/>
         </w:rPr>
         <w:t>openGalleryActivity</w:t>
       </w:r>
+      <w:proofErr w:type="spellEnd"/>
       <w:r>
         <w:t xml:space="preserve">, </w:t>
       </w:r>
+      <w:proofErr w:type="spellStart"/>
       <w:r>
         <w:rPr>
           <w:lang w:val="en-US"/>
         </w:rPr>
         <w:t>openInputActivity</w:t>
       </w:r>
+      <w:proofErr w:type="spellEnd"/>
       <w:r>
         <w:t xml:space="preserve"> (</w:t>
       </w:r>
@@ -3529,12 +3764,14 @@
       <w:r>
         <w:t xml:space="preserve">Для присвоения метода к нажатию кнопки нужно указать соответствующий метод в поле </w:t>
       </w:r>
+      <w:proofErr w:type="spellStart"/>
       <w:r>
         <w:rPr>
           <w:lang w:val="en-US"/>
         </w:rPr>
         <w:t>onClick</w:t>
       </w:r>
+      <w:proofErr w:type="spellEnd"/>
       <w:r>
         <w:t xml:space="preserve"> (рис. 15).</w:t>
       </w:r>
@@ -3734,12 +3971,14 @@
       <w:r>
         <w:t xml:space="preserve">Для реализации логики кнопки «Главное меню» нужно добавить в класс </w:t>
       </w:r>
+      <w:proofErr w:type="spellStart"/>
       <w:r>
         <w:rPr>
           <w:lang w:val="en-US"/>
         </w:rPr>
         <w:t>NameActivity</w:t>
       </w:r>
+      <w:proofErr w:type="spellEnd"/>
       <w:r>
         <w:t xml:space="preserve"> код, показанный на рисунке 17.</w:t>
       </w:r>
@@ -3827,12 +4066,14 @@
       <w:r>
         <w:t xml:space="preserve">. На странице нужно создать элемент </w:t>
       </w:r>
+      <w:proofErr w:type="spellStart"/>
       <w:r>
         <w:rPr>
           <w:lang w:val="en-US"/>
         </w:rPr>
         <w:t>ImageView</w:t>
       </w:r>
+      <w:proofErr w:type="spellEnd"/>
       <w:r>
         <w:t xml:space="preserve"> и в открывшемся окне выбрать соответствующую картинку (рис. 18). </w:t>
       </w:r>
@@ -3979,12 +4220,14 @@
       <w:r>
         <w:t xml:space="preserve">Страница с вводом текста должна включать в себя поле ввода, кнопку сохранения, поле показа текста и кнопку «Главное меню». При вводе текста в поле ввода и нажатии на кнопку сохранения текст должен добавляться в поле показа текста. Для реализации поля ввода текста должен быть использован элемент </w:t>
       </w:r>
+      <w:proofErr w:type="spellStart"/>
       <w:r>
         <w:rPr>
           <w:lang w:val="en-US"/>
         </w:rPr>
         <w:t>TextInputEditText</w:t>
       </w:r>
+      <w:proofErr w:type="spellEnd"/>
       <w:r>
         <w:t>. Созданная страница показана на рисунке 20.</w:t>
       </w:r>
@@ -4300,33 +4543,39 @@
       <w:r>
         <w:t xml:space="preserve">А при нажатии на кнопку «Сохранить» приложение должно считать информацию в поле </w:t>
       </w:r>
+      <w:proofErr w:type="spellStart"/>
       <w:r>
         <w:rPr>
           <w:lang w:val="en-US"/>
         </w:rPr>
         <w:t>userInput</w:t>
       </w:r>
+      <w:proofErr w:type="spellEnd"/>
       <w:r>
         <w:t xml:space="preserve">, сохранить ввод в </w:t>
       </w:r>
+      <w:proofErr w:type="spellStart"/>
       <w:r>
         <w:rPr>
           <w:lang w:val="en-US"/>
         </w:rPr>
         <w:t>inputHistory</w:t>
       </w:r>
+      <w:proofErr w:type="spellEnd"/>
       <w:r>
         <w:t xml:space="preserve"> </w:t>
       </w:r>
       <w:r>
         <w:t xml:space="preserve">и обновить текст в поле вывода </w:t>
       </w:r>
+      <w:proofErr w:type="spellStart"/>
       <w:r>
         <w:rPr>
           <w:lang w:val="en-US"/>
         </w:rPr>
         <w:t>textViewList</w:t>
       </w:r>
+      <w:proofErr w:type="spellEnd"/>
       <w:r>
         <w:t xml:space="preserve"> (рис. 23).</w:t>
       </w:r>
@@ -4406,12 +4655,14 @@
       <w:r>
         <w:t xml:space="preserve">и </w:t>
       </w:r>
+      <w:proofErr w:type="spellStart"/>
       <w:r>
         <w:rPr>
           <w:lang w:val="en-US"/>
         </w:rPr>
         <w:t>openMainMenu</w:t>
       </w:r>
+      <w:proofErr w:type="spellEnd"/>
       <w:r>
         <w:t xml:space="preserve"> </w:t>
       </w:r>
@@ -4445,7 +4696,7 @@
       <w:pPr>
         <w:pStyle w:val="1"/>
       </w:pPr>
-      <w:bookmarkStart w:id="6" w:name="_Toc191060072"/>
+      <w:bookmarkStart w:id="6" w:name="_Toc191061676"/>
       <w:r>
         <w:lastRenderedPageBreak/>
         <w:t>РЕЗУЛЬТАТЫ РАБОТЫ ПРИЛОЖЕНИЯ</w:t>
@@ -4457,14 +4708,24 @@
         <w:pStyle w:val="af4"/>
       </w:pPr>
       <w:r>
+        <w:t xml:space="preserve">Результатами работы приложения являются страницы, на которых размещены взаимодействующие друг с другом элементы. </w:t>
+      </w:r>
+    </w:p>
+    <w:p>
+      <w:pPr>
+        <w:pStyle w:val="af4"/>
+      </w:pPr>
+      <w:r>
         <w:t xml:space="preserve">С помощью встроенного эмулятора </w:t>
       </w:r>
+      <w:proofErr w:type="spellStart"/>
       <w:r>
         <w:rPr>
           <w:lang w:val="en-US"/>
         </w:rPr>
         <w:t>AndroidStudio</w:t>
       </w:r>
+      <w:proofErr w:type="spellEnd"/>
       <w:r>
         <w:t xml:space="preserve"> (использован </w:t>
       </w:r>
@@ -4827,7 +5088,7 @@
       <w:pPr>
         <w:pStyle w:val="1"/>
       </w:pPr>
-      <w:bookmarkStart w:id="7" w:name="_Toc191060073"/>
+      <w:bookmarkStart w:id="7" w:name="_Toc191061677"/>
       <w:r>
         <w:lastRenderedPageBreak/>
         <w:t>ВЫВОД</w:t>
@@ -4839,7 +5100,15 @@
         <w:ind w:firstLine="709"/>
       </w:pPr>
       <w:r>
-        <w:t xml:space="preserve">В ходе выполнения практической работы были получены навыки создания мобильного проекта в среде разработки Android Studio, а также работы с файлами разметки XML. </w:t>
+        <w:t xml:space="preserve">В ходе выполнения практической работы были получены навыки создания мобильного проекта в среде разработки </w:t>
+      </w:r>
+      <w:proofErr w:type="spellStart"/>
+      <w:r>
+        <w:t>Android</w:t>
+      </w:r>
+      <w:proofErr w:type="spellEnd"/>
+      <w:r>
+        <w:t xml:space="preserve"> Studio, а также работы с файлами разметки XML. </w:t>
       </w:r>
       <w:r>
         <w:t>Были освоены</w:t>
@@ -4881,16 +5150,42 @@
         <w:t>х</w:t>
       </w:r>
       <w:r>
-        <w:t xml:space="preserve"> как текстовые поля (TextView), кнопки (Button), поля ввода (</w:t>
-      </w:r>
+        <w:t xml:space="preserve"> как текстовые поля (</w:t>
+      </w:r>
+      <w:proofErr w:type="spellStart"/>
+      <w:r>
+        <w:t>TextView</w:t>
+      </w:r>
+      <w:proofErr w:type="spellEnd"/>
+      <w:r>
+        <w:t>), кнопки (</w:t>
+      </w:r>
+      <w:proofErr w:type="spellStart"/>
+      <w:r>
+        <w:t>Button</w:t>
+      </w:r>
+      <w:proofErr w:type="spellEnd"/>
+      <w:r>
+        <w:t>), поля ввода (</w:t>
+      </w:r>
+      <w:proofErr w:type="spellStart"/>
       <w:r>
         <w:rPr>
           <w:lang w:val="en-US"/>
         </w:rPr>
         <w:t>TextInputEditText</w:t>
       </w:r>
-      <w:r>
-        <w:t>) и изображения (ImageView).</w:t>
+      <w:proofErr w:type="spellEnd"/>
+      <w:r>
+        <w:t>) и изображения (</w:t>
+      </w:r>
+      <w:proofErr w:type="spellStart"/>
+      <w:r>
+        <w:t>ImageView</w:t>
+      </w:r>
+      <w:proofErr w:type="spellEnd"/>
+      <w:r>
+        <w:t>).</w:t>
       </w:r>
     </w:p>
     <w:p>
@@ -4898,7 +5193,15 @@
         <w:ind w:firstLine="709"/>
       </w:pPr>
       <w:r>
-        <w:t>Кроме того, была изучена работа с различными атрибутами UI-элементов и принципами их компоновки с использованием ConstraintLayout, что позволяет гибко управлять расположением элементов на экране.</w:t>
+        <w:t xml:space="preserve">Кроме того, была изучена работа с различными атрибутами UI-элементов и принципами их компоновки с использованием </w:t>
+      </w:r>
+      <w:proofErr w:type="spellStart"/>
+      <w:r>
+        <w:t>ConstraintLayout</w:t>
+      </w:r>
+      <w:proofErr w:type="spellEnd"/>
+      <w:r>
+        <w:t>, что позволяет гибко управлять расположением элементов на экране.</w:t>
       </w:r>
     </w:p>
     <w:p>
@@ -4906,7 +5209,15 @@
         <w:ind w:firstLine="709"/>
       </w:pPr>
       <w:r>
-        <w:t>Таким образом, в рамках данной работы были закреплены базовые знания по разработке интерфейсов в Android-приложениях.</w:t>
+        <w:t xml:space="preserve">Таким образом, в рамках данной работы были закреплены базовые знания по разработке интерфейсов в </w:t>
+      </w:r>
+      <w:proofErr w:type="spellStart"/>
+      <w:r>
+        <w:t>Android</w:t>
+      </w:r>
+      <w:proofErr w:type="spellEnd"/>
+      <w:r>
+        <w:t>-приложениях.</w:t>
       </w:r>
     </w:p>
     <w:p/>
@@ -4930,7 +5241,7 @@
       <w:pPr>
         <w:pStyle w:val="1"/>
       </w:pPr>
-      <w:bookmarkStart w:id="8" w:name="_Toc191060074"/>
+      <w:bookmarkStart w:id="8" w:name="_Toc191061678"/>
       <w:r>
         <w:lastRenderedPageBreak/>
         <w:t>С</w:t>

</xml_diff>